<commit_message>
abstracao concluida, falta fazer exercicios
</commit_message>
<xml_diff>
--- a/Aula_08_Classe/Exercícios/Polimorfismo_Exercícios.docx
+++ b/Aula_08_Classe/Exercícios/Polimorfismo_Exercícios.docx
@@ -1,6 +1,6 @@
 
 <file path=word/document.xml><?xml version="1.0" encoding="utf-8"?>
-<w:document xmlns:wpc="http://schemas.microsoft.com/office/word/2010/wordprocessingCanvas" xmlns:cx="http://schemas.microsoft.com/office/drawing/2014/chartex" xmlns:cx1="http://schemas.microsoft.com/office/drawing/2015/9/8/chartex" xmlns:mc="http://schemas.openxmlformats.org/markup-compatibility/2006" xmlns:o="urn:schemas-microsoft-com:office:office" xmlns:r="http://schemas.openxmlformats.org/officeDocument/2006/relationships" xmlns:m="http://schemas.openxmlformats.org/officeDocument/2006/math" xmlns:v="urn:schemas-microsoft-com:vml" xmlns:wp14="http://schemas.microsoft.com/office/word/2010/wordprocessingDrawing" xmlns:wp="http://schemas.openxmlformats.org/drawingml/2006/wordprocessingDrawing" xmlns:w10="urn:schemas-microsoft-com:office:word" xmlns:w="http://schemas.openxmlformats.org/wordprocessingml/2006/main" xmlns:w14="http://schemas.microsoft.com/office/word/2010/wordml" xmlns:w15="http://schemas.microsoft.com/office/word/2012/wordml" xmlns:w16se="http://schemas.microsoft.com/office/word/2015/wordml/symex" xmlns:wpg="http://schemas.microsoft.com/office/word/2010/wordprocessingGroup" xmlns:wpi="http://schemas.microsoft.com/office/word/2010/wordprocessingInk" xmlns:wne="http://schemas.microsoft.com/office/word/2006/wordml" xmlns:wps="http://schemas.microsoft.com/office/word/2010/wordprocessingShape" mc:Ignorable="w14 w15 w16se wp14">
+<w:document xmlns:wpc="http://schemas.microsoft.com/office/word/2010/wordprocessingCanvas" xmlns:cx="http://schemas.microsoft.com/office/drawing/2014/chartex" xmlns:cx1="http://schemas.microsoft.com/office/drawing/2015/9/8/chartex" xmlns:cx2="http://schemas.microsoft.com/office/drawing/2015/10/21/chartex" xmlns:cx3="http://schemas.microsoft.com/office/drawing/2016/5/9/chartex" xmlns:cx4="http://schemas.microsoft.com/office/drawing/2016/5/10/chartex" xmlns:cx5="http://schemas.microsoft.com/office/drawing/2016/5/11/chartex" xmlns:cx6="http://schemas.microsoft.com/office/drawing/2016/5/12/chartex" xmlns:cx7="http://schemas.microsoft.com/office/drawing/2016/5/13/chartex" xmlns:cx8="http://schemas.microsoft.com/office/drawing/2016/5/14/chartex" xmlns:mc="http://schemas.openxmlformats.org/markup-compatibility/2006" xmlns:aink="http://schemas.microsoft.com/office/drawing/2016/ink" xmlns:am3d="http://schemas.microsoft.com/office/drawing/2017/model3d" xmlns:o="urn:schemas-microsoft-com:office:office" xmlns:r="http://schemas.openxmlformats.org/officeDocument/2006/relationships" xmlns:m="http://schemas.openxmlformats.org/officeDocument/2006/math" xmlns:v="urn:schemas-microsoft-com:vml" xmlns:wp14="http://schemas.microsoft.com/office/word/2010/wordprocessingDrawing" xmlns:wp="http://schemas.openxmlformats.org/drawingml/2006/wordprocessingDrawing" xmlns:w10="urn:schemas-microsoft-com:office:word" xmlns:w="http://schemas.openxmlformats.org/wordprocessingml/2006/main" xmlns:w14="http://schemas.microsoft.com/office/word/2010/wordml" xmlns:w15="http://schemas.microsoft.com/office/word/2012/wordml" xmlns:w16cid="http://schemas.microsoft.com/office/word/2016/wordml/cid" xmlns:w16se="http://schemas.microsoft.com/office/word/2015/wordml/symex" xmlns:wpg="http://schemas.microsoft.com/office/word/2010/wordprocessingGroup" xmlns:wpi="http://schemas.microsoft.com/office/word/2010/wordprocessingInk" xmlns:wne="http://schemas.microsoft.com/office/word/2006/wordml" xmlns:wps="http://schemas.microsoft.com/office/word/2010/wordprocessingShape" mc:Ignorable="w14 w15 w16se w16cid wp14">
   <w:body>
     <w:p>
       <w:pPr>
@@ -22,10 +22,8 @@
         <w:tab/>
         <w:t xml:space="preserve">       </w:t>
       </w:r>
-      <w:r>
-        <w:tab/>
-        <w:t>18/12/2020</w:t>
-      </w:r>
+      <w:bookmarkStart w:id="0" w:name="_GoBack"/>
+      <w:bookmarkEnd w:id="0"/>
     </w:p>
     <w:p>
       <w:r>
@@ -41,12 +39,7 @@
         <w:t xml:space="preserve"> </w:t>
       </w:r>
       <w:r>
-        <w:t>possuem ai</w:t>
-      </w:r>
-      <w:bookmarkStart w:id="0" w:name="_GoBack"/>
-      <w:bookmarkEnd w:id="0"/>
-      <w:r>
-        <w:t>nda uma despesa adicional.</w:t>
+        <w:t>possuem ainda uma despesa adicional.</w:t>
       </w:r>
       <w:r>
         <w:t xml:space="preserve"> </w:t>
@@ -427,99 +420,17 @@
         <w:pStyle w:val="Ttulo1"/>
       </w:pPr>
       <w:r>
-        <w:t>GitHub</w:t>
+        <w:t>Correção</w:t>
       </w:r>
     </w:p>
     <w:p>
-      <w:pPr>
-        <w:rPr>
-          <w:b/>
-        </w:rPr>
-      </w:pPr>
-      <w:r>
-        <w:t xml:space="preserve">O código está na subpasta </w:t>
-      </w:r>
-      <w:r>
-        <w:t>\Aula_08_Classe\</w:t>
-      </w:r>
-      <w:r>
-        <w:rPr>
-          <w:b/>
-        </w:rPr>
-        <w:t>Heranca</w:t>
+      <w:r>
+        <w:t xml:space="preserve">Exercício 1 no link: </w:t>
       </w:r>
     </w:p>
     <w:p>
-      <w:pPr>
-        <w:rPr>
-          <w:rFonts w:eastAsiaTheme="majorEastAsia" w:cstheme="majorBidi"/>
-          <w:b/>
-          <w:color w:val="000000" w:themeColor="text1"/>
-          <w:sz w:val="32"/>
-          <w:szCs w:val="32"/>
-        </w:rPr>
-      </w:pPr>
-      <w:r>
-        <w:t>https://github.com/endroni/ProgramacaoDeAplicativos.git</w:t>
-      </w:r>
-    </w:p>
-    <w:p>
-      <w:pPr>
-        <w:pStyle w:val="Ttulo1"/>
-      </w:pPr>
-    </w:p>
-    <w:p>
-      <w:pPr>
-        <w:pStyle w:val="Ttulo1"/>
-      </w:pPr>
-      <w:r>
-        <w:t xml:space="preserve">Referência: </w:t>
-      </w:r>
-    </w:p>
-    <w:p>
-      <w:r>
-        <w:t>Docs Microsoft –</w:t>
-      </w:r>
-      <w:r>
-        <w:t xml:space="preserve"> </w:t>
-      </w:r>
-      <w:r>
-        <w:t>Herança em C# .NET</w:t>
-      </w:r>
-      <w:r>
-        <w:t xml:space="preserve"> </w:t>
-      </w:r>
-      <w:r>
-        <w:t>– &lt;</w:t>
-      </w:r>
-      <w:r>
-        <w:t xml:space="preserve"> </w:t>
-      </w:r>
-      <w:r>
-        <w:t>https://docs.microsoft.com/pt-br/dotnet/csharp/tutorials/inheritance</w:t>
-      </w:r>
-      <w:r>
-        <w:t xml:space="preserve"> &gt; Acessado dia 10</w:t>
-      </w:r>
-      <w:r>
-        <w:t xml:space="preserve"> de </w:t>
-      </w:r>
-      <w:r>
-        <w:t xml:space="preserve">dezembro </w:t>
-      </w:r>
-      <w:r>
-        <w:t>de 2020.</w:t>
-      </w:r>
-    </w:p>
-    <w:p>
-      <w:r>
-        <w:t xml:space="preserve">Tutorial W3Schools – Inheritance - &lt; </w:t>
-      </w:r>
-      <w:r>
-        <w:t>https://www.w3schools.com/cs/cs_inheritance.asp</w:t>
-      </w:r>
-      <w:r>
-        <w:t xml:space="preserve"> &gt; Acessado dia 10 de dezembro de 2020. </w:t>
+      <w:r>
+        <w:t xml:space="preserve">Exercício 2 no link: </w:t>
       </w:r>
     </w:p>
     <w:p/>
@@ -534,7 +445,7 @@
 </file>
 
 <file path=word/numbering.xml><?xml version="1.0" encoding="utf-8"?>
-<w:numbering xmlns:wpc="http://schemas.microsoft.com/office/word/2010/wordprocessingCanvas" xmlns:cx="http://schemas.microsoft.com/office/drawing/2014/chartex" xmlns:cx1="http://schemas.microsoft.com/office/drawing/2015/9/8/chartex" xmlns:mc="http://schemas.openxmlformats.org/markup-compatibility/2006" xmlns:o="urn:schemas-microsoft-com:office:office" xmlns:r="http://schemas.openxmlformats.org/officeDocument/2006/relationships" xmlns:m="http://schemas.openxmlformats.org/officeDocument/2006/math" xmlns:v="urn:schemas-microsoft-com:vml" xmlns:wp14="http://schemas.microsoft.com/office/word/2010/wordprocessingDrawing" xmlns:wp="http://schemas.openxmlformats.org/drawingml/2006/wordprocessingDrawing" xmlns:w10="urn:schemas-microsoft-com:office:word" xmlns:w="http://schemas.openxmlformats.org/wordprocessingml/2006/main" xmlns:w14="http://schemas.microsoft.com/office/word/2010/wordml" xmlns:w15="http://schemas.microsoft.com/office/word/2012/wordml" xmlns:w16se="http://schemas.microsoft.com/office/word/2015/wordml/symex" xmlns:wpg="http://schemas.microsoft.com/office/word/2010/wordprocessingGroup" xmlns:wpi="http://schemas.microsoft.com/office/word/2010/wordprocessingInk" xmlns:wne="http://schemas.microsoft.com/office/word/2006/wordml" xmlns:wps="http://schemas.microsoft.com/office/word/2010/wordprocessingShape" mc:Ignorable="w14 w15 w16se wp14">
+<w:numbering xmlns:wpc="http://schemas.microsoft.com/office/word/2010/wordprocessingCanvas" xmlns:cx="http://schemas.microsoft.com/office/drawing/2014/chartex" xmlns:cx1="http://schemas.microsoft.com/office/drawing/2015/9/8/chartex" xmlns:cx2="http://schemas.microsoft.com/office/drawing/2015/10/21/chartex" xmlns:cx3="http://schemas.microsoft.com/office/drawing/2016/5/9/chartex" xmlns:cx4="http://schemas.microsoft.com/office/drawing/2016/5/10/chartex" xmlns:cx5="http://schemas.microsoft.com/office/drawing/2016/5/11/chartex" xmlns:cx6="http://schemas.microsoft.com/office/drawing/2016/5/12/chartex" xmlns:cx7="http://schemas.microsoft.com/office/drawing/2016/5/13/chartex" xmlns:cx8="http://schemas.microsoft.com/office/drawing/2016/5/14/chartex" xmlns:mc="http://schemas.openxmlformats.org/markup-compatibility/2006" xmlns:aink="http://schemas.microsoft.com/office/drawing/2016/ink" xmlns:am3d="http://schemas.microsoft.com/office/drawing/2017/model3d" xmlns:o="urn:schemas-microsoft-com:office:office" xmlns:r="http://schemas.openxmlformats.org/officeDocument/2006/relationships" xmlns:m="http://schemas.openxmlformats.org/officeDocument/2006/math" xmlns:v="urn:schemas-microsoft-com:vml" xmlns:wp14="http://schemas.microsoft.com/office/word/2010/wordprocessingDrawing" xmlns:wp="http://schemas.openxmlformats.org/drawingml/2006/wordprocessingDrawing" xmlns:w10="urn:schemas-microsoft-com:office:word" xmlns:w="http://schemas.openxmlformats.org/wordprocessingml/2006/main" xmlns:w14="http://schemas.microsoft.com/office/word/2010/wordml" xmlns:w15="http://schemas.microsoft.com/office/word/2012/wordml" xmlns:w16cid="http://schemas.microsoft.com/office/word/2016/wordml/cid" xmlns:w16se="http://schemas.microsoft.com/office/word/2015/wordml/symex" xmlns:wpg="http://schemas.microsoft.com/office/word/2010/wordprocessingGroup" xmlns:wpi="http://schemas.microsoft.com/office/word/2010/wordprocessingInk" xmlns:wne="http://schemas.microsoft.com/office/word/2006/wordml" xmlns:wps="http://schemas.microsoft.com/office/word/2010/wordprocessingShape" mc:Ignorable="w14 w15 w16se w16cid wp14">
   <w:abstractNum w:abstractNumId="0" w15:restartNumberingAfterBreak="0">
     <w:nsid w:val="06465603"/>
     <w:multiLevelType w:val="hybridMultilevel"/>
@@ -3129,7 +3040,7 @@
 </file>
 
 <file path=word/styles.xml><?xml version="1.0" encoding="utf-8"?>
-<w:styles xmlns:mc="http://schemas.openxmlformats.org/markup-compatibility/2006" xmlns:r="http://schemas.openxmlformats.org/officeDocument/2006/relationships" xmlns:w="http://schemas.openxmlformats.org/wordprocessingml/2006/main" xmlns:w14="http://schemas.microsoft.com/office/word/2010/wordml" xmlns:w15="http://schemas.microsoft.com/office/word/2012/wordml" xmlns:w16se="http://schemas.microsoft.com/office/word/2015/wordml/symex" mc:Ignorable="w14 w15 w16se">
+<w:styles xmlns:mc="http://schemas.openxmlformats.org/markup-compatibility/2006" xmlns:r="http://schemas.openxmlformats.org/officeDocument/2006/relationships" xmlns:w="http://schemas.openxmlformats.org/wordprocessingml/2006/main" xmlns:w14="http://schemas.microsoft.com/office/word/2010/wordml" xmlns:w15="http://schemas.microsoft.com/office/word/2012/wordml" xmlns:w16cid="http://schemas.microsoft.com/office/word/2016/wordml/cid" xmlns:w16se="http://schemas.microsoft.com/office/word/2015/wordml/symex" mc:Ignorable="w14 w15 w16se w16cid">
   <w:docDefaults>
     <w:rPrDefault>
       <w:rPr>
@@ -3145,7 +3056,7 @@
       </w:pPr>
     </w:pPrDefault>
   </w:docDefaults>
-  <w:latentStyles w:defLockedState="0" w:defUIPriority="99" w:defSemiHidden="0" w:defUnhideWhenUsed="0" w:defQFormat="0" w:count="371">
+  <w:latentStyles w:defLockedState="0" w:defUIPriority="99" w:defSemiHidden="0" w:defUnhideWhenUsed="0" w:defQFormat="0" w:count="375">
     <w:lsdException w:name="Normal" w:uiPriority="0" w:qFormat="1"/>
     <w:lsdException w:name="heading 1" w:uiPriority="9" w:qFormat="1"/>
     <w:lsdException w:name="heading 2" w:semiHidden="1" w:uiPriority="9" w:unhideWhenUsed="1" w:qFormat="1"/>
@@ -3251,7 +3162,6 @@
     <w:lsdException w:name="HTML Sample" w:semiHidden="1" w:unhideWhenUsed="1"/>
     <w:lsdException w:name="HTML Typewriter" w:semiHidden="1" w:unhideWhenUsed="1"/>
     <w:lsdException w:name="HTML Variable" w:semiHidden="1" w:unhideWhenUsed="1"/>
-    <w:lsdException w:name="Normal Table" w:semiHidden="1" w:unhideWhenUsed="1"/>
     <w:lsdException w:name="annotation subject" w:semiHidden="1" w:unhideWhenUsed="1"/>
     <w:lsdException w:name="No List" w:semiHidden="1" w:unhideWhenUsed="1"/>
     <w:lsdException w:name="Outline List 1" w:semiHidden="1" w:unhideWhenUsed="1"/>
@@ -3295,10 +3205,8 @@
     <w:lsdException w:name="Table Elegant" w:semiHidden="1" w:unhideWhenUsed="1"/>
     <w:lsdException w:name="Table Professional" w:semiHidden="1" w:unhideWhenUsed="1"/>
     <w:lsdException w:name="Table Subtle 1" w:semiHidden="1" w:unhideWhenUsed="1"/>
-    <w:lsdException w:name="Table Subtle 2" w:semiHidden="1" w:unhideWhenUsed="1"/>
     <w:lsdException w:name="Table Web 1" w:semiHidden="1" w:unhideWhenUsed="1"/>
     <w:lsdException w:name="Table Web 2" w:semiHidden="1" w:unhideWhenUsed="1"/>
-    <w:lsdException w:name="Table Web 3" w:semiHidden="1" w:unhideWhenUsed="1"/>
     <w:lsdException w:name="Balloon Text" w:semiHidden="1" w:unhideWhenUsed="1"/>
     <w:lsdException w:name="Table Grid" w:uiPriority="39"/>
     <w:lsdException w:name="Table Theme" w:semiHidden="1" w:unhideWhenUsed="1"/>
@@ -3517,6 +3425,10 @@
     <w:lsdException w:name="List Table 5 Dark Accent 6" w:uiPriority="50"/>
     <w:lsdException w:name="List Table 6 Colorful Accent 6" w:uiPriority="51"/>
     <w:lsdException w:name="List Table 7 Colorful Accent 6" w:uiPriority="52"/>
+    <w:lsdException w:name="Mention" w:semiHidden="1" w:unhideWhenUsed="1"/>
+    <w:lsdException w:name="Smart Hyperlink" w:semiHidden="1" w:unhideWhenUsed="1"/>
+    <w:lsdException w:name="Hashtag" w:semiHidden="1" w:unhideWhenUsed="1"/>
+    <w:lsdException w:name="Unresolved Mention" w:semiHidden="1" w:unhideWhenUsed="1"/>
   </w:latentStyles>
   <w:style w:type="paragraph" w:default="1" w:styleId="Normal">
     <w:name w:val="Normal"/>
@@ -3652,8 +3564,8 @@
       <w:u w:val="single"/>
     </w:rPr>
   </w:style>
-  <w:style w:type="character" w:customStyle="1" w:styleId="UnresolvedMention">
-    <w:name w:val="Unresolved Mention"/>
+  <w:style w:type="character" w:customStyle="1" w:styleId="MenoPendente1">
+    <w:name w:val="Menção Pendente1"/>
     <w:basedOn w:val="Fontepargpadro"/>
     <w:uiPriority w:val="99"/>
     <w:semiHidden/>

</xml_diff>